<commit_message>
API Demo and new Topics
</commit_message>
<xml_diff>
--- a/API/API DOCUMENT.docx
+++ b/API/API DOCUMENT.docx
@@ -21308,110 +21308,1564 @@
           <w:sz w:val="24"/>
           <w:szCs w:val="24"/>
         </w:rPr>
-        <w:t>Enum is converted into abstract class behind the sce</w:t>
+        <w:t>Enum is converted into abstract class behind the scenes.</w:t>
+      </w:r>
+    </w:p>
+    <w:p>
+      <w:pPr>
+        <w:pStyle w:val="ListParagraph"/>
+        <w:numPr>
+          <w:ilvl w:val="0"/>
+          <w:numId w:val="2"/>
+        </w:numPr>
+        <w:spacing w:line="360" w:lineRule="auto"/>
+        <w:rPr>
+          <w:rFonts w:ascii="Verdana" w:hAnsi="Verdana"/>
+          <w:sz w:val="24"/>
+          <w:szCs w:val="24"/>
+        </w:rPr>
+      </w:pPr>
+      <w:r>
+        <w:rPr>
+          <w:rFonts w:ascii="Verdana" w:hAnsi="Verdana"/>
+          <w:sz w:val="24"/>
+          <w:szCs w:val="24"/>
+        </w:rPr>
+        <w:t>If values are not assigned to enum members, then the compiler will assign integer values to each member starting with zero by default.</w:t>
+      </w:r>
+    </w:p>
+    <w:p>
+      <w:pPr>
+        <w:pStyle w:val="ListParagraph"/>
+        <w:numPr>
+          <w:ilvl w:val="0"/>
+          <w:numId w:val="2"/>
+        </w:numPr>
+        <w:spacing w:line="360" w:lineRule="auto"/>
+        <w:rPr>
+          <w:rFonts w:ascii="Verdana" w:hAnsi="Verdana"/>
+          <w:sz w:val="24"/>
+          <w:szCs w:val="24"/>
+        </w:rPr>
+      </w:pPr>
+      <w:r>
+        <w:rPr>
+          <w:rFonts w:ascii="Verdana" w:hAnsi="Verdana"/>
+          <w:sz w:val="24"/>
+          <w:szCs w:val="24"/>
+        </w:rPr>
+        <w:t>The first member of an enum will be 0, and the value of each successive enum member is increased by 1.</w:t>
+      </w:r>
+    </w:p>
+    <w:p>
+      <w:pPr>
+        <w:pStyle w:val="ListParagraph"/>
+        <w:numPr>
+          <w:ilvl w:val="0"/>
+          <w:numId w:val="2"/>
+        </w:numPr>
+        <w:spacing w:line="360" w:lineRule="auto"/>
+        <w:rPr>
+          <w:rFonts w:ascii="Verdana" w:hAnsi="Verdana"/>
+          <w:sz w:val="24"/>
+          <w:szCs w:val="24"/>
+        </w:rPr>
+      </w:pPr>
+      <w:r>
+        <w:rPr>
+          <w:rFonts w:ascii="Verdana" w:hAnsi="Verdana"/>
+          <w:sz w:val="24"/>
+          <w:szCs w:val="24"/>
+        </w:rPr>
+        <w:t>You can assign different values to enum member.</w:t>
+      </w:r>
+    </w:p>
+    <w:p>
+      <w:pPr>
+        <w:pStyle w:val="ListParagraph"/>
+        <w:numPr>
+          <w:ilvl w:val="0"/>
+          <w:numId w:val="2"/>
+        </w:numPr>
+        <w:spacing w:line="360" w:lineRule="auto"/>
+        <w:rPr>
+          <w:rFonts w:ascii="Verdana" w:hAnsi="Verdana"/>
+          <w:sz w:val="24"/>
+          <w:szCs w:val="24"/>
+        </w:rPr>
+      </w:pPr>
+      <w:r>
+        <w:rPr>
+          <w:rFonts w:ascii="Verdana" w:hAnsi="Verdana"/>
+          <w:sz w:val="24"/>
+          <w:szCs w:val="24"/>
+        </w:rPr>
+        <w:t>A change in the default value of an enum member will automatically assign incremental values to the other members sequentially.</w:t>
+      </w:r>
+    </w:p>
+    <w:p>
+      <w:pPr>
+        <w:pStyle w:val="ListParagraph"/>
+        <w:spacing w:line="360" w:lineRule="auto"/>
+        <w:ind w:left="1080"/>
+        <w:rPr>
+          <w:rFonts w:ascii="Verdana" w:hAnsi="Verdana"/>
+          <w:sz w:val="24"/>
+          <w:szCs w:val="24"/>
+        </w:rPr>
+      </w:pPr>
+    </w:p>
+    <w:p>
+      <w:pPr>
+        <w:pStyle w:val="ListParagraph"/>
+        <w:numPr>
+          <w:ilvl w:val="0"/>
+          <w:numId w:val="1"/>
+        </w:numPr>
+        <w:spacing w:line="360" w:lineRule="auto"/>
+        <w:rPr>
+          <w:rFonts w:ascii="Verdana" w:hAnsi="Verdana"/>
+          <w:sz w:val="24"/>
+          <w:szCs w:val="24"/>
+        </w:rPr>
+      </w:pPr>
+      <w:r>
+        <w:rPr>
+          <w:rFonts w:ascii="Verdana" w:hAnsi="Verdana"/>
+          <w:b/>
+          <w:sz w:val="24"/>
+          <w:szCs w:val="24"/>
+        </w:rPr>
+        <w:t>Sealed class in C#</w:t>
+      </w:r>
+    </w:p>
+    <w:p>
+      <w:pPr>
+        <w:pStyle w:val="ListParagraph"/>
+        <w:numPr>
+          <w:ilvl w:val="0"/>
+          <w:numId w:val="2"/>
+        </w:numPr>
+        <w:spacing w:line="360" w:lineRule="auto"/>
+        <w:rPr>
+          <w:rFonts w:ascii="Verdana" w:hAnsi="Verdana"/>
+          <w:sz w:val="24"/>
+          <w:szCs w:val="24"/>
+        </w:rPr>
+      </w:pPr>
+      <w:r>
+        <w:rPr>
+          <w:rFonts w:ascii="Verdana" w:hAnsi="Verdana"/>
+          <w:sz w:val="24"/>
+          <w:szCs w:val="24"/>
+        </w:rPr>
+        <w:t>A sealed class is a class that prevents inheritance.</w:t>
+      </w:r>
+    </w:p>
+    <w:p>
+      <w:pPr>
+        <w:pStyle w:val="ListParagraph"/>
+        <w:numPr>
+          <w:ilvl w:val="0"/>
+          <w:numId w:val="2"/>
+        </w:numPr>
+        <w:spacing w:line="360" w:lineRule="auto"/>
+        <w:rPr>
+          <w:rFonts w:ascii="Verdana" w:hAnsi="Verdana"/>
+          <w:sz w:val="24"/>
+          <w:szCs w:val="24"/>
+        </w:rPr>
+      </w:pPr>
+      <w:r>
+        <w:rPr>
+          <w:rFonts w:ascii="Verdana" w:hAnsi="Verdana"/>
+          <w:sz w:val="24"/>
+          <w:szCs w:val="24"/>
+        </w:rPr>
+        <w:t>The features of a sealed class are as follows:</w:t>
+      </w:r>
+    </w:p>
+    <w:p>
+      <w:pPr>
+        <w:pStyle w:val="ListParagraph"/>
+        <w:numPr>
+          <w:ilvl w:val="1"/>
+          <w:numId w:val="2"/>
+        </w:numPr>
+        <w:spacing w:line="360" w:lineRule="auto"/>
+        <w:rPr>
+          <w:rFonts w:ascii="Verdana" w:hAnsi="Verdana"/>
+          <w:sz w:val="24"/>
+          <w:szCs w:val="24"/>
+        </w:rPr>
+      </w:pPr>
+      <w:r>
+        <w:rPr>
+          <w:rFonts w:ascii="Verdana" w:hAnsi="Verdana"/>
+          <w:sz w:val="24"/>
+          <w:szCs w:val="24"/>
+        </w:rPr>
+        <w:t xml:space="preserve">A sealed class can be declared by preceding the class keyword with the </w:t>
+      </w:r>
+      <w:r>
+        <w:rPr>
+          <w:rFonts w:ascii="Verdana" w:hAnsi="Verdana"/>
+          <w:b/>
+          <w:sz w:val="24"/>
+          <w:szCs w:val="24"/>
+        </w:rPr>
+        <w:t xml:space="preserve">sealed </w:t>
+      </w:r>
+      <w:r>
+        <w:rPr>
+          <w:rFonts w:ascii="Verdana" w:hAnsi="Verdana"/>
+          <w:sz w:val="24"/>
+          <w:szCs w:val="24"/>
+        </w:rPr>
+        <w:t>keyword.</w:t>
+      </w:r>
+    </w:p>
+    <w:p>
+      <w:pPr>
+        <w:pStyle w:val="ListParagraph"/>
+        <w:numPr>
+          <w:ilvl w:val="1"/>
+          <w:numId w:val="2"/>
+        </w:numPr>
+        <w:spacing w:line="360" w:lineRule="auto"/>
+        <w:rPr>
+          <w:rFonts w:ascii="Verdana" w:hAnsi="Verdana"/>
+          <w:sz w:val="24"/>
+          <w:szCs w:val="24"/>
+        </w:rPr>
+      </w:pPr>
+      <w:r>
+        <w:rPr>
+          <w:rFonts w:ascii="Verdana" w:hAnsi="Verdana"/>
+          <w:sz w:val="24"/>
+          <w:szCs w:val="24"/>
+        </w:rPr>
+        <w:t>The sealed keyword prevents a class from being inherited by any other class.</w:t>
+      </w:r>
+    </w:p>
+    <w:p>
+      <w:pPr>
+        <w:pStyle w:val="ListParagraph"/>
+        <w:numPr>
+          <w:ilvl w:val="1"/>
+          <w:numId w:val="2"/>
+        </w:numPr>
+        <w:spacing w:line="360" w:lineRule="auto"/>
+        <w:rPr>
+          <w:rFonts w:ascii="Verdana" w:hAnsi="Verdana"/>
+          <w:sz w:val="24"/>
+          <w:szCs w:val="24"/>
+        </w:rPr>
+      </w:pPr>
+      <w:r>
+        <w:rPr>
+          <w:rFonts w:ascii="Verdana" w:hAnsi="Verdana"/>
+          <w:sz w:val="24"/>
+          <w:szCs w:val="24"/>
+        </w:rPr>
+        <w:lastRenderedPageBreak/>
+        <w:t>The sealed class cannot be a base class as it cannot be inherited by any other class. If a class tries to derive a sealed class, the C# compiler generated error.</w:t>
+      </w:r>
+    </w:p>
+    <w:p>
+      <w:pPr>
+        <w:pStyle w:val="ListParagraph"/>
+        <w:numPr>
+          <w:ilvl w:val="0"/>
+          <w:numId w:val="2"/>
+        </w:numPr>
+        <w:spacing w:line="360" w:lineRule="auto"/>
+        <w:rPr>
+          <w:rFonts w:ascii="Verdana" w:hAnsi="Verdana"/>
+          <w:sz w:val="24"/>
+          <w:szCs w:val="24"/>
+        </w:rPr>
+      </w:pPr>
+      <w:r>
+        <w:rPr>
+          <w:rFonts w:ascii="Verdana" w:hAnsi="Verdana"/>
+          <w:sz w:val="24"/>
+          <w:szCs w:val="24"/>
+        </w:rPr>
+        <w:t>Purpose of Sealed class</w:t>
+      </w:r>
+    </w:p>
+    <w:p>
+      <w:pPr>
+        <w:pStyle w:val="ListParagraph"/>
+        <w:numPr>
+          <w:ilvl w:val="1"/>
+          <w:numId w:val="2"/>
+        </w:numPr>
+        <w:spacing w:line="360" w:lineRule="auto"/>
+        <w:rPr>
+          <w:rFonts w:ascii="Verdana" w:hAnsi="Verdana"/>
+          <w:sz w:val="24"/>
+          <w:szCs w:val="24"/>
+        </w:rPr>
+      </w:pPr>
+      <w:r>
+        <w:rPr>
+          <w:rFonts w:ascii="Verdana" w:hAnsi="Verdana"/>
+          <w:sz w:val="24"/>
+          <w:szCs w:val="24"/>
+        </w:rPr>
+        <w:t>Consider a class named SystemInformation that consists of critical methods that affect the working of the operating system.</w:t>
+      </w:r>
+    </w:p>
+    <w:p>
+      <w:pPr>
+        <w:pStyle w:val="ListParagraph"/>
+        <w:numPr>
+          <w:ilvl w:val="1"/>
+          <w:numId w:val="2"/>
+        </w:numPr>
+        <w:spacing w:line="360" w:lineRule="auto"/>
+        <w:rPr>
+          <w:rFonts w:ascii="Verdana" w:hAnsi="Verdana"/>
+          <w:sz w:val="24"/>
+          <w:szCs w:val="24"/>
+        </w:rPr>
+      </w:pPr>
+      <w:r>
+        <w:rPr>
+          <w:rFonts w:ascii="Verdana" w:hAnsi="Verdana"/>
+          <w:sz w:val="24"/>
+          <w:szCs w:val="24"/>
+        </w:rPr>
+        <w:t>You might not want any third party to inherit the class SystemInformation and override its methods, thus, causing security and copyright issues.</w:t>
+      </w:r>
+    </w:p>
+    <w:p>
+      <w:pPr>
+        <w:pStyle w:val="ListParagraph"/>
+        <w:numPr>
+          <w:ilvl w:val="1"/>
+          <w:numId w:val="2"/>
+        </w:numPr>
+        <w:spacing w:line="360" w:lineRule="auto"/>
+        <w:rPr>
+          <w:rFonts w:ascii="Verdana" w:hAnsi="Verdana"/>
+          <w:sz w:val="24"/>
+          <w:szCs w:val="24"/>
+        </w:rPr>
+      </w:pPr>
+      <w:r>
+        <w:rPr>
+          <w:rFonts w:ascii="Verdana" w:hAnsi="Verdana"/>
+          <w:sz w:val="24"/>
+          <w:szCs w:val="24"/>
+        </w:rPr>
+        <w:t xml:space="preserve">Here, you can declare the SystemInformation </w:t>
+      </w:r>
+      <w:r>
+        <w:rPr>
+          <w:rFonts w:ascii="Verdana" w:hAnsi="Verdana"/>
+          <w:sz w:val="24"/>
+          <w:szCs w:val="24"/>
+        </w:rPr>
+        <w:t>class</w:t>
+      </w:r>
+      <w:r>
+        <w:rPr>
+          <w:rFonts w:ascii="Verdana" w:hAnsi="Verdana"/>
+          <w:sz w:val="24"/>
+          <w:szCs w:val="24"/>
+        </w:rPr>
+        <w:t xml:space="preserve"> as sealed to prevent any change in its variables and methods.</w:t>
+      </w:r>
+    </w:p>
+    <w:p>
+      <w:pPr>
+        <w:pStyle w:val="ListParagraph"/>
+        <w:spacing w:line="360" w:lineRule="auto"/>
+        <w:ind w:left="1800"/>
+        <w:rPr>
+          <w:rFonts w:ascii="Verdana" w:hAnsi="Verdana"/>
+          <w:sz w:val="24"/>
+          <w:szCs w:val="24"/>
+        </w:rPr>
+      </w:pPr>
+    </w:p>
+    <w:p>
+      <w:pPr>
+        <w:pStyle w:val="ListParagraph"/>
+        <w:numPr>
+          <w:ilvl w:val="0"/>
+          <w:numId w:val="1"/>
+        </w:numPr>
+        <w:spacing w:line="360" w:lineRule="auto"/>
+        <w:rPr>
+          <w:rFonts w:ascii="Verdana" w:hAnsi="Verdana"/>
+          <w:sz w:val="24"/>
+          <w:szCs w:val="24"/>
+        </w:rPr>
+      </w:pPr>
+      <w:r>
+        <w:rPr>
+          <w:rFonts w:ascii="Verdana" w:hAnsi="Verdana"/>
+          <w:b/>
+          <w:sz w:val="24"/>
+          <w:szCs w:val="24"/>
+        </w:rPr>
+        <w:t>Sealed Methods in C#</w:t>
+      </w:r>
+    </w:p>
+    <w:p>
+      <w:pPr>
+        <w:pStyle w:val="ListParagraph"/>
+        <w:numPr>
+          <w:ilvl w:val="0"/>
+          <w:numId w:val="2"/>
+        </w:numPr>
+        <w:spacing w:line="360" w:lineRule="auto"/>
+        <w:rPr>
+          <w:rFonts w:ascii="Verdana" w:hAnsi="Verdana"/>
+          <w:sz w:val="24"/>
+          <w:szCs w:val="24"/>
+        </w:rPr>
+      </w:pPr>
+      <w:r>
+        <w:rPr>
+          <w:rFonts w:ascii="Verdana" w:hAnsi="Verdana"/>
+          <w:sz w:val="24"/>
+          <w:szCs w:val="24"/>
+        </w:rPr>
+        <w:t>When the derived class override a base class method, variable, property or event, then the new method, variable, property, or event can be declared as sealed.</w:t>
+      </w:r>
+    </w:p>
+    <w:p>
+      <w:pPr>
+        <w:pStyle w:val="ListParagraph"/>
+        <w:numPr>
+          <w:ilvl w:val="0"/>
+          <w:numId w:val="2"/>
+        </w:numPr>
+        <w:spacing w:line="360" w:lineRule="auto"/>
+        <w:rPr>
+          <w:rFonts w:ascii="Verdana" w:hAnsi="Verdana"/>
+          <w:sz w:val="24"/>
+          <w:szCs w:val="24"/>
+        </w:rPr>
+      </w:pPr>
+      <w:r>
+        <w:rPr>
+          <w:rFonts w:ascii="Verdana" w:hAnsi="Verdana"/>
+          <w:sz w:val="24"/>
+          <w:szCs w:val="24"/>
+        </w:rPr>
+        <w:t>Sealing the new method prevents the method from further overriding.</w:t>
+      </w:r>
+    </w:p>
+    <w:p>
+      <w:pPr>
+        <w:pStyle w:val="ListParagraph"/>
+        <w:numPr>
+          <w:ilvl w:val="0"/>
+          <w:numId w:val="2"/>
+        </w:numPr>
+        <w:spacing w:line="360" w:lineRule="auto"/>
+        <w:rPr>
+          <w:rFonts w:ascii="Verdana" w:hAnsi="Verdana"/>
+          <w:sz w:val="24"/>
+          <w:szCs w:val="24"/>
+        </w:rPr>
+      </w:pPr>
+      <w:r>
+        <w:rPr>
+          <w:rFonts w:ascii="Verdana" w:hAnsi="Verdana"/>
+          <w:sz w:val="24"/>
+          <w:szCs w:val="24"/>
+        </w:rPr>
+        <w:t>An overridden method can be sealed by preceding the override keyword with the sealed keyword.</w:t>
+      </w:r>
+    </w:p>
+    <w:p>
+      <w:pPr>
+        <w:pStyle w:val="ListParagraph"/>
+        <w:numPr>
+          <w:ilvl w:val="0"/>
+          <w:numId w:val="2"/>
+        </w:numPr>
+        <w:spacing w:line="360" w:lineRule="auto"/>
+        <w:rPr>
+          <w:rFonts w:ascii="Verdana" w:hAnsi="Verdana"/>
+          <w:sz w:val="24"/>
+          <w:szCs w:val="24"/>
+        </w:rPr>
+      </w:pPr>
+      <w:r>
+        <w:rPr>
+          <w:rFonts w:ascii="Verdana" w:hAnsi="Verdana"/>
+          <w:sz w:val="24"/>
+          <w:szCs w:val="24"/>
+        </w:rPr>
+        <w:t>Steps to remember for sealed methods</w:t>
+      </w:r>
+    </w:p>
+    <w:p>
+      <w:pPr>
+        <w:pStyle w:val="ListParagraph"/>
+        <w:numPr>
+          <w:ilvl w:val="1"/>
+          <w:numId w:val="2"/>
+        </w:numPr>
+        <w:spacing w:line="360" w:lineRule="auto"/>
+        <w:rPr>
+          <w:rFonts w:ascii="Verdana" w:hAnsi="Verdana"/>
+          <w:sz w:val="24"/>
+          <w:szCs w:val="24"/>
+        </w:rPr>
+      </w:pPr>
+      <w:r>
+        <w:rPr>
+          <w:rFonts w:ascii="Verdana" w:hAnsi="Verdana"/>
+          <w:sz w:val="24"/>
+          <w:szCs w:val="24"/>
+        </w:rPr>
+        <w:t>Sealed method is always override method of child class</w:t>
+      </w:r>
+    </w:p>
+    <w:p>
+      <w:pPr>
+        <w:pStyle w:val="ListParagraph"/>
+        <w:numPr>
+          <w:ilvl w:val="1"/>
+          <w:numId w:val="2"/>
+        </w:numPr>
+        <w:spacing w:line="360" w:lineRule="auto"/>
+        <w:rPr>
+          <w:rFonts w:ascii="Verdana" w:hAnsi="Verdana"/>
+          <w:sz w:val="24"/>
+          <w:szCs w:val="24"/>
+        </w:rPr>
+      </w:pPr>
+      <w:r>
+        <w:rPr>
+          <w:rFonts w:ascii="Verdana" w:hAnsi="Verdana"/>
+          <w:sz w:val="24"/>
+          <w:szCs w:val="24"/>
+        </w:rPr>
+        <w:t>We cannot again override the sealed method</w:t>
+      </w:r>
+    </w:p>
+    <w:p>
+      <w:pPr>
+        <w:pStyle w:val="ListParagraph"/>
+        <w:numPr>
+          <w:ilvl w:val="1"/>
+          <w:numId w:val="2"/>
+        </w:numPr>
+        <w:spacing w:line="360" w:lineRule="auto"/>
+        <w:rPr>
+          <w:rFonts w:ascii="Verdana" w:hAnsi="Verdana"/>
+          <w:sz w:val="24"/>
+          <w:szCs w:val="24"/>
+        </w:rPr>
+      </w:pPr>
+      <w:r>
+        <w:rPr>
+          <w:rFonts w:ascii="Verdana" w:hAnsi="Verdana"/>
+          <w:sz w:val="24"/>
+          <w:szCs w:val="24"/>
+        </w:rPr>
+        <w:t>Sealed method is only available with method overriding.</w:t>
+      </w:r>
+    </w:p>
+    <w:p>
+      <w:pPr>
+        <w:pStyle w:val="ListParagraph"/>
+        <w:numPr>
+          <w:ilvl w:val="1"/>
+          <w:numId w:val="2"/>
+        </w:numPr>
+        <w:spacing w:line="360" w:lineRule="auto"/>
+        <w:rPr>
+          <w:rFonts w:ascii="Verdana" w:hAnsi="Verdana"/>
+          <w:sz w:val="24"/>
+          <w:szCs w:val="24"/>
+        </w:rPr>
+      </w:pPr>
+      <w:r>
+        <w:rPr>
+          <w:rFonts w:ascii="Verdana" w:hAnsi="Verdana"/>
+          <w:sz w:val="24"/>
+          <w:szCs w:val="24"/>
+        </w:rPr>
+        <w:t>Sealed keyword is not available with the method hiding.</w:t>
+      </w:r>
+    </w:p>
+    <w:p>
+      <w:pPr>
+        <w:pStyle w:val="ListParagraph"/>
+        <w:numPr>
+          <w:ilvl w:val="1"/>
+          <w:numId w:val="2"/>
+        </w:numPr>
+        <w:spacing w:line="360" w:lineRule="auto"/>
+        <w:rPr>
+          <w:rFonts w:ascii="Verdana" w:hAnsi="Verdana"/>
+          <w:sz w:val="24"/>
+          <w:szCs w:val="24"/>
+        </w:rPr>
+      </w:pPr>
+      <w:r>
+        <w:rPr>
+          <w:rFonts w:ascii="Verdana" w:hAnsi="Verdana"/>
+          <w:sz w:val="24"/>
+          <w:szCs w:val="24"/>
+        </w:rPr>
+        <w:t>Sealed is used together with override keyword,</w:t>
+      </w:r>
+    </w:p>
+    <w:p>
+      <w:pPr>
+        <w:pStyle w:val="ListParagraph"/>
+        <w:numPr>
+          <w:ilvl w:val="1"/>
+          <w:numId w:val="2"/>
+        </w:numPr>
+        <w:spacing w:line="360" w:lineRule="auto"/>
+        <w:rPr>
+          <w:rFonts w:ascii="Verdana" w:hAnsi="Verdana"/>
+          <w:sz w:val="24"/>
+          <w:szCs w:val="24"/>
+        </w:rPr>
+      </w:pPr>
+      <w:r>
+        <w:rPr>
+          <w:rFonts w:ascii="Verdana" w:hAnsi="Verdana"/>
+          <w:sz w:val="24"/>
+          <w:szCs w:val="24"/>
+        </w:rPr>
+        <w:t>We cannot make normal methods as sealed.</w:t>
+      </w:r>
+    </w:p>
+    <w:p>
+      <w:pPr>
+        <w:pStyle w:val="ListParagraph"/>
+        <w:spacing w:line="360" w:lineRule="auto"/>
+        <w:ind w:left="1800"/>
+        <w:rPr>
+          <w:rFonts w:ascii="Verdana" w:hAnsi="Verdana"/>
+          <w:sz w:val="24"/>
+          <w:szCs w:val="24"/>
+        </w:rPr>
+      </w:pPr>
+    </w:p>
+    <w:p>
+      <w:pPr>
+        <w:pStyle w:val="ListParagraph"/>
+        <w:numPr>
+          <w:ilvl w:val="0"/>
+          <w:numId w:val="1"/>
+        </w:numPr>
+        <w:spacing w:line="360" w:lineRule="auto"/>
+        <w:rPr>
+          <w:rFonts w:ascii="Verdana" w:hAnsi="Verdana"/>
+          <w:sz w:val="24"/>
+          <w:szCs w:val="24"/>
+        </w:rPr>
+      </w:pPr>
+      <w:r>
+        <w:rPr>
+          <w:rFonts w:ascii="Verdana" w:hAnsi="Verdana"/>
+          <w:b/>
+          <w:sz w:val="24"/>
+          <w:szCs w:val="24"/>
+        </w:rPr>
+        <w:lastRenderedPageBreak/>
+        <w:t>Indexer in C#</w:t>
+      </w:r>
+    </w:p>
+    <w:p>
+      <w:pPr>
+        <w:pStyle w:val="ListParagraph"/>
+        <w:numPr>
+          <w:ilvl w:val="0"/>
+          <w:numId w:val="2"/>
+        </w:numPr>
+        <w:spacing w:line="360" w:lineRule="auto"/>
+        <w:rPr>
+          <w:rFonts w:ascii="Verdana" w:hAnsi="Verdana"/>
+          <w:sz w:val="24"/>
+          <w:szCs w:val="24"/>
+        </w:rPr>
+      </w:pPr>
+      <w:r>
+        <w:rPr>
+          <w:rFonts w:ascii="Verdana" w:hAnsi="Verdana"/>
+          <w:sz w:val="24"/>
+          <w:szCs w:val="24"/>
+        </w:rPr>
+        <w:t>Indexers allow our object to be used just like an array, or we can say we can index the object using [] brackets just like arrays.</w:t>
+      </w:r>
+    </w:p>
+    <w:p>
+      <w:pPr>
+        <w:pStyle w:val="ListParagraph"/>
+        <w:numPr>
+          <w:ilvl w:val="0"/>
+          <w:numId w:val="2"/>
+        </w:numPr>
+        <w:spacing w:line="360" w:lineRule="auto"/>
+        <w:rPr>
+          <w:rFonts w:ascii="Verdana" w:hAnsi="Verdana"/>
+          <w:sz w:val="24"/>
+          <w:szCs w:val="24"/>
+        </w:rPr>
+      </w:pPr>
+      <w:r>
+        <w:rPr>
+          <w:rFonts w:ascii="Verdana" w:hAnsi="Verdana"/>
+          <w:sz w:val="24"/>
+          <w:szCs w:val="24"/>
+        </w:rPr>
+        <w:t>We can say indexers are special type of properties which adds logic that how can array or list store the values.</w:t>
+      </w:r>
+    </w:p>
+    <w:p>
+      <w:pPr>
+        <w:pStyle w:val="ListParagraph"/>
+        <w:numPr>
+          <w:ilvl w:val="0"/>
+          <w:numId w:val="2"/>
+        </w:numPr>
+        <w:spacing w:line="360" w:lineRule="auto"/>
+        <w:rPr>
+          <w:rFonts w:ascii="Verdana" w:hAnsi="Verdana"/>
+          <w:sz w:val="24"/>
+          <w:szCs w:val="24"/>
+        </w:rPr>
+      </w:pPr>
+      <w:r>
+        <w:rPr>
+          <w:rFonts w:ascii="Verdana" w:hAnsi="Verdana"/>
+          <w:sz w:val="24"/>
+          <w:szCs w:val="24"/>
+        </w:rPr>
+        <w:t>Syntax of indexer resembles to properties.</w:t>
+      </w:r>
+    </w:p>
+    <w:p>
+      <w:pPr>
+        <w:pStyle w:val="ListParagraph"/>
+        <w:numPr>
+          <w:ilvl w:val="0"/>
+          <w:numId w:val="2"/>
+        </w:numPr>
+        <w:spacing w:line="360" w:lineRule="auto"/>
+        <w:rPr>
+          <w:rFonts w:ascii="Verdana" w:hAnsi="Verdana"/>
+          <w:sz w:val="24"/>
+          <w:szCs w:val="24"/>
+        </w:rPr>
+      </w:pPr>
+      <w:r>
+        <w:rPr>
+          <w:rFonts w:ascii="Verdana" w:hAnsi="Verdana"/>
+          <w:sz w:val="24"/>
+          <w:szCs w:val="24"/>
+        </w:rPr>
+        <w:t>We can use all access modifiers with indexers and also have return types.</w:t>
+      </w:r>
+    </w:p>
+    <w:p>
+      <w:pPr>
+        <w:pStyle w:val="ListParagraph"/>
+        <w:numPr>
+          <w:ilvl w:val="0"/>
+          <w:numId w:val="2"/>
+        </w:numPr>
+        <w:spacing w:line="360" w:lineRule="auto"/>
+        <w:rPr>
+          <w:rFonts w:ascii="Verdana" w:hAnsi="Verdana"/>
+          <w:sz w:val="24"/>
+          <w:szCs w:val="24"/>
+        </w:rPr>
+      </w:pPr>
+      <w:r>
+        <w:rPr>
+          <w:rFonts w:ascii="Verdana" w:hAnsi="Verdana"/>
+          <w:sz w:val="24"/>
+          <w:szCs w:val="24"/>
+        </w:rPr>
+        <w:t>Indexers are the regular members of a class.</w:t>
+      </w:r>
+    </w:p>
+    <w:p>
+      <w:pPr>
+        <w:pStyle w:val="ListParagraph"/>
+        <w:numPr>
+          <w:ilvl w:val="0"/>
+          <w:numId w:val="2"/>
+        </w:numPr>
+        <w:spacing w:line="360" w:lineRule="auto"/>
+        <w:rPr>
+          <w:rFonts w:ascii="Verdana" w:hAnsi="Verdana"/>
+          <w:sz w:val="24"/>
+          <w:szCs w:val="24"/>
+        </w:rPr>
+      </w:pPr>
+      <w:r>
+        <w:rPr>
+          <w:rFonts w:ascii="Verdana" w:hAnsi="Verdana"/>
+          <w:sz w:val="24"/>
+          <w:szCs w:val="24"/>
+        </w:rPr>
+        <w:t>Indexers is created with the help of this keyword.</w:t>
+      </w:r>
+    </w:p>
+    <w:p>
+      <w:pPr>
+        <w:pStyle w:val="ListParagraph"/>
+        <w:numPr>
+          <w:ilvl w:val="0"/>
+          <w:numId w:val="2"/>
+        </w:numPr>
+        <w:spacing w:line="360" w:lineRule="auto"/>
+        <w:rPr>
+          <w:rFonts w:ascii="Verdana" w:hAnsi="Verdana"/>
+          <w:sz w:val="24"/>
+          <w:szCs w:val="24"/>
+        </w:rPr>
+      </w:pPr>
+      <w:r>
+        <w:rPr>
+          <w:rFonts w:ascii="Verdana" w:hAnsi="Verdana"/>
+          <w:sz w:val="24"/>
+          <w:szCs w:val="24"/>
+        </w:rPr>
+        <w:t>In C#, introduce new concept is indexer. This is very useful for some situation. Let as discuss something about indexer.</w:t>
+      </w:r>
+    </w:p>
+    <w:p>
+      <w:pPr>
+        <w:pStyle w:val="ListParagraph"/>
+        <w:numPr>
+          <w:ilvl w:val="1"/>
+          <w:numId w:val="2"/>
+        </w:numPr>
+        <w:spacing w:line="360" w:lineRule="auto"/>
+        <w:rPr>
+          <w:rFonts w:ascii="Verdana" w:hAnsi="Verdana"/>
+          <w:sz w:val="24"/>
+          <w:szCs w:val="24"/>
+        </w:rPr>
+      </w:pPr>
+      <w:r>
+        <w:rPr>
+          <w:rFonts w:ascii="Verdana" w:hAnsi="Verdana"/>
+          <w:sz w:val="24"/>
+          <w:szCs w:val="24"/>
+        </w:rPr>
+        <w:t>Indexer concept is object act as an array.</w:t>
+      </w:r>
+    </w:p>
+    <w:p>
+      <w:pPr>
+        <w:pStyle w:val="ListParagraph"/>
+        <w:numPr>
+          <w:ilvl w:val="1"/>
+          <w:numId w:val="2"/>
+        </w:numPr>
+        <w:spacing w:line="360" w:lineRule="auto"/>
+        <w:rPr>
+          <w:rFonts w:ascii="Verdana" w:hAnsi="Verdana"/>
+          <w:sz w:val="24"/>
+          <w:szCs w:val="24"/>
+        </w:rPr>
+      </w:pPr>
+      <w:r>
+        <w:rPr>
+          <w:rFonts w:ascii="Verdana" w:hAnsi="Verdana"/>
+          <w:sz w:val="24"/>
+          <w:szCs w:val="24"/>
+        </w:rPr>
+        <w:t>Indexer an object to be indexed in the same way as an array.</w:t>
+      </w:r>
+    </w:p>
+    <w:p>
+      <w:pPr>
+        <w:pStyle w:val="ListParagraph"/>
+        <w:numPr>
+          <w:ilvl w:val="1"/>
+          <w:numId w:val="2"/>
+        </w:numPr>
+        <w:spacing w:line="360" w:lineRule="auto"/>
+        <w:rPr>
+          <w:rFonts w:ascii="Verdana" w:hAnsi="Verdana"/>
+          <w:sz w:val="24"/>
+          <w:szCs w:val="24"/>
+        </w:rPr>
+      </w:pPr>
+      <w:r>
+        <w:rPr>
+          <w:rFonts w:ascii="Verdana" w:hAnsi="Verdana"/>
+          <w:sz w:val="24"/>
+          <w:szCs w:val="24"/>
+        </w:rPr>
+        <w:t>Indexer modifier can be private, public, protected, or internal.</w:t>
+      </w:r>
+    </w:p>
+    <w:p>
+      <w:pPr>
+        <w:pStyle w:val="ListParagraph"/>
+        <w:numPr>
+          <w:ilvl w:val="1"/>
+          <w:numId w:val="2"/>
+        </w:numPr>
+        <w:spacing w:line="360" w:lineRule="auto"/>
+        <w:rPr>
+          <w:rFonts w:ascii="Verdana" w:hAnsi="Verdana"/>
+          <w:sz w:val="24"/>
+          <w:szCs w:val="24"/>
+        </w:rPr>
+      </w:pPr>
+      <w:r>
+        <w:rPr>
+          <w:rFonts w:ascii="Verdana" w:hAnsi="Verdana"/>
+          <w:sz w:val="24"/>
+          <w:szCs w:val="24"/>
+        </w:rPr>
+        <w:t>The return type can be any valid C# types.</w:t>
+      </w:r>
+    </w:p>
+    <w:p>
+      <w:pPr>
+        <w:pStyle w:val="ListParagraph"/>
+        <w:numPr>
+          <w:ilvl w:val="1"/>
+          <w:numId w:val="2"/>
+        </w:numPr>
+        <w:spacing w:line="360" w:lineRule="auto"/>
+        <w:rPr>
+          <w:rFonts w:ascii="Verdana" w:hAnsi="Verdana"/>
+          <w:sz w:val="24"/>
+          <w:szCs w:val="24"/>
+        </w:rPr>
+      </w:pPr>
+      <w:r>
+        <w:rPr>
+          <w:rFonts w:ascii="Verdana" w:hAnsi="Verdana"/>
+          <w:sz w:val="24"/>
+          <w:szCs w:val="24"/>
+        </w:rPr>
+        <w:t>Indexers in C# must have at least one parameter. Else the compiler will generate a compilation error.</w:t>
+      </w:r>
+    </w:p>
+    <w:p>
+      <w:pPr>
+        <w:pStyle w:val="ListParagraph"/>
+        <w:spacing w:line="360" w:lineRule="auto"/>
+        <w:ind w:left="1800"/>
+        <w:rPr>
+          <w:rFonts w:ascii="Verdana" w:hAnsi="Verdana"/>
+          <w:sz w:val="24"/>
+          <w:szCs w:val="24"/>
+        </w:rPr>
+      </w:pPr>
+    </w:p>
+    <w:p>
+      <w:pPr>
+        <w:pStyle w:val="ListParagraph"/>
+        <w:numPr>
+          <w:ilvl w:val="0"/>
+          <w:numId w:val="1"/>
+        </w:numPr>
+        <w:spacing w:line="360" w:lineRule="auto"/>
+        <w:rPr>
+          <w:rFonts w:ascii="Verdana" w:hAnsi="Verdana"/>
+          <w:sz w:val="24"/>
+          <w:szCs w:val="24"/>
+        </w:rPr>
+      </w:pPr>
+      <w:r>
+        <w:rPr>
+          <w:rFonts w:ascii="Verdana" w:hAnsi="Verdana"/>
+          <w:b/>
+          <w:sz w:val="24"/>
+          <w:szCs w:val="24"/>
+        </w:rPr>
+        <w:t>Delegates</w:t>
+      </w:r>
+    </w:p>
+    <w:p>
+      <w:pPr>
+        <w:pStyle w:val="ListParagraph"/>
+        <w:numPr>
+          <w:ilvl w:val="0"/>
+          <w:numId w:val="2"/>
+        </w:numPr>
+        <w:spacing w:line="360" w:lineRule="auto"/>
+        <w:rPr>
+          <w:rFonts w:ascii="Verdana" w:hAnsi="Verdana"/>
+          <w:sz w:val="24"/>
+          <w:szCs w:val="24"/>
+        </w:rPr>
+      </w:pPr>
+      <w:r>
+        <w:rPr>
+          <w:rFonts w:ascii="Verdana" w:hAnsi="Verdana"/>
+          <w:sz w:val="24"/>
+          <w:szCs w:val="24"/>
+        </w:rPr>
+        <w:t>Delegate meaning from Google: A person sent or authorized to represent others, in particular an elected representative sent to a conference.</w:t>
+      </w:r>
+    </w:p>
+    <w:p>
+      <w:pPr>
+        <w:pStyle w:val="ListParagraph"/>
+        <w:numPr>
+          <w:ilvl w:val="0"/>
+          <w:numId w:val="2"/>
+        </w:numPr>
+        <w:spacing w:line="360" w:lineRule="auto"/>
+        <w:rPr>
+          <w:rFonts w:ascii="Verdana" w:hAnsi="Verdana"/>
+          <w:sz w:val="24"/>
+          <w:szCs w:val="24"/>
+        </w:rPr>
+      </w:pPr>
+      <w:r>
+        <w:rPr>
+          <w:rFonts w:ascii="Verdana" w:hAnsi="Verdana"/>
+          <w:sz w:val="24"/>
+          <w:szCs w:val="24"/>
+        </w:rPr>
+        <w:t>Delegate is a type which holds a method’s reference in an object.</w:t>
+      </w:r>
+    </w:p>
+    <w:p>
+      <w:pPr>
+        <w:pStyle w:val="ListParagraph"/>
+        <w:numPr>
+          <w:ilvl w:val="0"/>
+          <w:numId w:val="2"/>
+        </w:numPr>
+        <w:spacing w:line="360" w:lineRule="auto"/>
+        <w:rPr>
+          <w:rFonts w:ascii="Verdana" w:hAnsi="Verdana"/>
+          <w:sz w:val="24"/>
+          <w:szCs w:val="24"/>
+        </w:rPr>
+      </w:pPr>
+      <w:r>
+        <w:rPr>
+          <w:rFonts w:ascii="Verdana" w:hAnsi="Verdana"/>
+          <w:sz w:val="24"/>
+          <w:szCs w:val="24"/>
+        </w:rPr>
+        <w:t>It is also called function pointer.</w:t>
+      </w:r>
+    </w:p>
+    <w:p>
+      <w:pPr>
+        <w:pStyle w:val="ListParagraph"/>
+        <w:numPr>
+          <w:ilvl w:val="0"/>
+          <w:numId w:val="2"/>
+        </w:numPr>
+        <w:spacing w:line="360" w:lineRule="auto"/>
+        <w:rPr>
+          <w:rFonts w:ascii="Verdana" w:hAnsi="Verdana"/>
+          <w:sz w:val="24"/>
+          <w:szCs w:val="24"/>
+        </w:rPr>
+      </w:pPr>
+      <w:r>
+        <w:rPr>
+          <w:rFonts w:ascii="Verdana" w:hAnsi="Verdana"/>
+          <w:sz w:val="24"/>
+          <w:szCs w:val="24"/>
+        </w:rPr>
+        <w:t>Delegate is of reference type.</w:t>
+      </w:r>
+    </w:p>
+    <w:p>
+      <w:pPr>
+        <w:pStyle w:val="ListParagraph"/>
+        <w:numPr>
+          <w:ilvl w:val="0"/>
+          <w:numId w:val="2"/>
+        </w:numPr>
+        <w:spacing w:line="360" w:lineRule="auto"/>
+        <w:rPr>
+          <w:rFonts w:ascii="Verdana" w:hAnsi="Verdana"/>
+          <w:sz w:val="24"/>
+          <w:szCs w:val="24"/>
+        </w:rPr>
+      </w:pPr>
+      <w:r>
+        <w:rPr>
+          <w:rFonts w:ascii="Verdana" w:hAnsi="Verdana"/>
+          <w:sz w:val="24"/>
+          <w:szCs w:val="24"/>
+        </w:rPr>
+        <w:t>Delegate signature should be as same as the method signature referencing by a delegate.</w:t>
+      </w:r>
+    </w:p>
+    <w:p>
+      <w:pPr>
+        <w:pStyle w:val="ListParagraph"/>
+        <w:numPr>
+          <w:ilvl w:val="0"/>
+          <w:numId w:val="2"/>
+        </w:numPr>
+        <w:spacing w:line="360" w:lineRule="auto"/>
+        <w:rPr>
+          <w:rFonts w:ascii="Verdana" w:hAnsi="Verdana"/>
+          <w:sz w:val="24"/>
+          <w:szCs w:val="24"/>
+        </w:rPr>
+      </w:pPr>
+      <w:r>
+        <w:rPr>
+          <w:rFonts w:ascii="Verdana" w:hAnsi="Verdana"/>
+          <w:sz w:val="24"/>
+          <w:szCs w:val="24"/>
+        </w:rPr>
+        <w:lastRenderedPageBreak/>
+        <w:t>Delegate can point to a parameterized method or non-parameterized method.</w:t>
+      </w:r>
+    </w:p>
+    <w:p>
+      <w:pPr>
+        <w:pStyle w:val="ListParagraph"/>
+        <w:numPr>
+          <w:ilvl w:val="0"/>
+          <w:numId w:val="2"/>
+        </w:numPr>
+        <w:spacing w:line="360" w:lineRule="auto"/>
+        <w:rPr>
+          <w:rFonts w:ascii="Verdana" w:hAnsi="Verdana"/>
+          <w:sz w:val="24"/>
+          <w:szCs w:val="24"/>
+        </w:rPr>
+      </w:pPr>
+      <w:r>
+        <w:rPr>
+          <w:rFonts w:ascii="Verdana" w:hAnsi="Verdana"/>
+          <w:sz w:val="24"/>
+          <w:szCs w:val="24"/>
+        </w:rPr>
+        <w:t>Delegate has no implementation means no body with {}.</w:t>
+      </w:r>
+    </w:p>
+    <w:p>
+      <w:pPr>
+        <w:pStyle w:val="ListParagraph"/>
+        <w:numPr>
+          <w:ilvl w:val="0"/>
+          <w:numId w:val="2"/>
+        </w:numPr>
+        <w:spacing w:line="360" w:lineRule="auto"/>
+        <w:rPr>
+          <w:rFonts w:ascii="Verdana" w:hAnsi="Verdana"/>
+          <w:sz w:val="24"/>
+          <w:szCs w:val="24"/>
+        </w:rPr>
+      </w:pPr>
+      <w:r>
+        <w:rPr>
+          <w:rFonts w:ascii="Verdana" w:hAnsi="Verdana"/>
+          <w:sz w:val="24"/>
+          <w:szCs w:val="24"/>
+        </w:rPr>
+        <w:t>We can use invoke() method with delegates.</w:t>
+      </w:r>
+    </w:p>
+    <w:p>
+      <w:pPr>
+        <w:pStyle w:val="ListParagraph"/>
+        <w:numPr>
+          <w:ilvl w:val="0"/>
+          <w:numId w:val="2"/>
+        </w:numPr>
+        <w:spacing w:line="360" w:lineRule="auto"/>
+        <w:rPr>
+          <w:rFonts w:ascii="Verdana" w:hAnsi="Verdana"/>
+          <w:sz w:val="24"/>
+          <w:szCs w:val="24"/>
+        </w:rPr>
+      </w:pPr>
+      <w:r>
+        <w:rPr>
+          <w:rFonts w:ascii="Verdana" w:hAnsi="Verdana"/>
+          <w:sz w:val="24"/>
+          <w:szCs w:val="24"/>
+        </w:rPr>
+        <w:t>Delegates are used to encapsulate methods.</w:t>
+      </w:r>
+    </w:p>
+    <w:p>
+      <w:pPr>
+        <w:pStyle w:val="ListParagraph"/>
+        <w:numPr>
+          <w:ilvl w:val="0"/>
+          <w:numId w:val="2"/>
+        </w:numPr>
+        <w:spacing w:line="360" w:lineRule="auto"/>
+        <w:rPr>
+          <w:rFonts w:ascii="Verdana" w:hAnsi="Verdana"/>
+          <w:sz w:val="24"/>
+          <w:szCs w:val="24"/>
+        </w:rPr>
+      </w:pPr>
+      <w:r>
+        <w:rPr>
+          <w:rFonts w:ascii="Verdana" w:hAnsi="Verdana"/>
+          <w:sz w:val="24"/>
+          <w:szCs w:val="24"/>
+        </w:rPr>
+        <w:t>In the .net framework, a delegate points to one or more methods. Once you instantiate the delegate, the corresponding methods invoke.</w:t>
+      </w:r>
+    </w:p>
+    <w:p>
+      <w:pPr>
+        <w:pStyle w:val="ListParagraph"/>
+        <w:numPr>
+          <w:ilvl w:val="0"/>
+          <w:numId w:val="2"/>
+        </w:numPr>
+        <w:spacing w:line="360" w:lineRule="auto"/>
+        <w:rPr>
+          <w:rFonts w:ascii="Verdana" w:hAnsi="Verdana"/>
+          <w:sz w:val="24"/>
+          <w:szCs w:val="24"/>
+        </w:rPr>
+      </w:pPr>
+      <w:r>
+        <w:rPr>
+          <w:rFonts w:ascii="Verdana" w:hAnsi="Verdana"/>
+          <w:sz w:val="24"/>
+          <w:szCs w:val="24"/>
+        </w:rPr>
+        <w:t>Delegates are objects that contain references to methods that need to be invoked instead of containing the actual method names.</w:t>
+      </w:r>
+    </w:p>
+    <w:p>
+      <w:pPr>
+        <w:pStyle w:val="ListParagraph"/>
+        <w:numPr>
+          <w:ilvl w:val="0"/>
+          <w:numId w:val="2"/>
+        </w:numPr>
+        <w:spacing w:line="360" w:lineRule="auto"/>
+        <w:rPr>
+          <w:rFonts w:ascii="Verdana" w:hAnsi="Verdana"/>
+          <w:sz w:val="24"/>
+          <w:szCs w:val="24"/>
+        </w:rPr>
+      </w:pPr>
+      <w:r>
+        <w:rPr>
+          <w:rFonts w:ascii="Verdana" w:hAnsi="Verdana"/>
+          <w:sz w:val="24"/>
+          <w:szCs w:val="24"/>
+        </w:rPr>
+        <w:t>Using delegates, you can call any method, which is identified only at run-time.</w:t>
+      </w:r>
+    </w:p>
+    <w:p>
+      <w:pPr>
+        <w:pStyle w:val="ListParagraph"/>
+        <w:numPr>
+          <w:ilvl w:val="0"/>
+          <w:numId w:val="2"/>
+        </w:numPr>
+        <w:spacing w:line="360" w:lineRule="auto"/>
+        <w:rPr>
+          <w:rFonts w:ascii="Verdana" w:hAnsi="Verdana"/>
+          <w:sz w:val="24"/>
+          <w:szCs w:val="24"/>
+        </w:rPr>
+      </w:pPr>
+      <w:r>
+        <w:rPr>
+          <w:rFonts w:ascii="Verdana" w:hAnsi="Verdana"/>
+          <w:sz w:val="24"/>
+          <w:szCs w:val="24"/>
+        </w:rPr>
+        <w:t>In C#, invoking a delegate will execute the referenced method at run-time.</w:t>
+      </w:r>
+    </w:p>
+    <w:p>
+      <w:pPr>
+        <w:pStyle w:val="ListParagraph"/>
+        <w:numPr>
+          <w:ilvl w:val="0"/>
+          <w:numId w:val="2"/>
+        </w:numPr>
+        <w:spacing w:line="360" w:lineRule="auto"/>
+        <w:rPr>
+          <w:rFonts w:ascii="Verdana" w:hAnsi="Verdana"/>
+          <w:sz w:val="24"/>
+          <w:szCs w:val="24"/>
+        </w:rPr>
+      </w:pPr>
+      <w:r>
+        <w:rPr>
+          <w:rFonts w:ascii="Verdana" w:hAnsi="Verdana"/>
+          <w:sz w:val="24"/>
+          <w:szCs w:val="24"/>
+        </w:rPr>
+        <w:t>To associative a delegate with a particular method, the method must have the same return type and parameter type as that of the delegate.</w:t>
+      </w:r>
+    </w:p>
+    <w:p>
+      <w:pPr>
+        <w:pStyle w:val="ListParagraph"/>
+        <w:spacing w:line="360" w:lineRule="auto"/>
+        <w:ind w:left="1080"/>
+        <w:rPr>
+          <w:rFonts w:ascii="Verdana" w:hAnsi="Verdana"/>
+          <w:sz w:val="24"/>
+          <w:szCs w:val="24"/>
+        </w:rPr>
+      </w:pPr>
+    </w:p>
+    <w:p>
+      <w:pPr>
+        <w:pStyle w:val="ListParagraph"/>
+        <w:numPr>
+          <w:ilvl w:val="0"/>
+          <w:numId w:val="1"/>
+        </w:numPr>
+        <w:spacing w:line="360" w:lineRule="auto"/>
+        <w:rPr>
+          <w:rFonts w:ascii="Verdana" w:hAnsi="Verdana"/>
+          <w:sz w:val="24"/>
+          <w:szCs w:val="24"/>
+        </w:rPr>
+      </w:pPr>
+      <w:r>
+        <w:rPr>
+          <w:rFonts w:ascii="Verdana" w:hAnsi="Verdana"/>
+          <w:b/>
+          <w:sz w:val="24"/>
+          <w:szCs w:val="24"/>
+        </w:rPr>
+        <w:t>Single cast delegate</w:t>
+      </w:r>
+    </w:p>
+    <w:p>
+      <w:pPr>
+        <w:pStyle w:val="ListParagraph"/>
+        <w:numPr>
+          <w:ilvl w:val="0"/>
+          <w:numId w:val="2"/>
+        </w:numPr>
+        <w:spacing w:line="360" w:lineRule="auto"/>
+        <w:rPr>
+          <w:rFonts w:ascii="Verdana" w:hAnsi="Verdana"/>
+          <w:sz w:val="24"/>
+          <w:szCs w:val="24"/>
+        </w:rPr>
+      </w:pPr>
+      <w:r>
+        <w:rPr>
+          <w:rFonts w:ascii="Verdana" w:hAnsi="Verdana"/>
+          <w:sz w:val="24"/>
+          <w:szCs w:val="24"/>
+        </w:rPr>
+        <w:t>Single cast delegate point to single method at a time. In this the delegate is assigned to a single method at a time. They are derived from System.Delegate class.</w:t>
+      </w:r>
+    </w:p>
+    <w:p>
+      <w:pPr>
+        <w:pStyle w:val="ListParagraph"/>
+        <w:spacing w:line="360" w:lineRule="auto"/>
+        <w:ind w:left="1080"/>
+        <w:rPr>
+          <w:rFonts w:ascii="Verdana" w:hAnsi="Verdana"/>
+          <w:sz w:val="24"/>
+          <w:szCs w:val="24"/>
+        </w:rPr>
+      </w:pPr>
+    </w:p>
+    <w:p>
+      <w:pPr>
+        <w:pStyle w:val="ListParagraph"/>
+        <w:numPr>
+          <w:ilvl w:val="0"/>
+          <w:numId w:val="1"/>
+        </w:numPr>
+        <w:spacing w:line="360" w:lineRule="auto"/>
+        <w:rPr>
+          <w:rFonts w:ascii="Verdana" w:hAnsi="Verdana"/>
+          <w:sz w:val="24"/>
+          <w:szCs w:val="24"/>
+        </w:rPr>
+      </w:pPr>
+      <w:r>
+        <w:rPr>
+          <w:rFonts w:ascii="Verdana" w:hAnsi="Verdana"/>
+          <w:b/>
+          <w:sz w:val="24"/>
+          <w:szCs w:val="24"/>
+        </w:rPr>
+        <w:t>Multiple delegate</w:t>
+      </w:r>
+    </w:p>
+    <w:p>
+      <w:pPr>
+        <w:pStyle w:val="ListParagraph"/>
+        <w:numPr>
+          <w:ilvl w:val="0"/>
+          <w:numId w:val="2"/>
+        </w:numPr>
+        <w:spacing w:line="360" w:lineRule="auto"/>
+        <w:rPr>
+          <w:rFonts w:ascii="Verdana" w:hAnsi="Verdana"/>
+          <w:sz w:val="24"/>
+          <w:szCs w:val="24"/>
+        </w:rPr>
+      </w:pPr>
+      <w:r>
+        <w:rPr>
+          <w:rFonts w:ascii="Verdana" w:hAnsi="Verdana"/>
+          <w:sz w:val="24"/>
+          <w:szCs w:val="24"/>
+        </w:rPr>
+        <w:t>In C#, a user can invoke multiple delegates within a single program.</w:t>
+      </w:r>
+    </w:p>
+    <w:p>
+      <w:pPr>
+        <w:pStyle w:val="ListParagraph"/>
+        <w:numPr>
+          <w:ilvl w:val="0"/>
+          <w:numId w:val="2"/>
+        </w:numPr>
+        <w:spacing w:line="360" w:lineRule="auto"/>
+        <w:rPr>
+          <w:rFonts w:ascii="Verdana" w:hAnsi="Verdana"/>
+          <w:sz w:val="24"/>
+          <w:szCs w:val="24"/>
+        </w:rPr>
+      </w:pPr>
+      <w:r>
+        <w:rPr>
+          <w:rFonts w:ascii="Verdana" w:hAnsi="Verdana"/>
+          <w:sz w:val="24"/>
+          <w:szCs w:val="24"/>
+        </w:rPr>
+        <w:t>Depending on the delegate name or the type of parameters passed to the delegate, the appropriate delegate is invoked.</w:t>
+      </w:r>
+    </w:p>
+    <w:p>
+      <w:pPr>
+        <w:pStyle w:val="ListParagraph"/>
+        <w:spacing w:line="360" w:lineRule="auto"/>
+        <w:ind w:left="1080"/>
+        <w:rPr>
+          <w:rFonts w:ascii="Verdana" w:hAnsi="Verdana"/>
+          <w:sz w:val="24"/>
+          <w:szCs w:val="24"/>
+        </w:rPr>
+      </w:pPr>
+    </w:p>
+    <w:p>
+      <w:pPr>
+        <w:pStyle w:val="ListParagraph"/>
+        <w:numPr>
+          <w:ilvl w:val="0"/>
+          <w:numId w:val="1"/>
+        </w:numPr>
+        <w:spacing w:line="360" w:lineRule="auto"/>
+        <w:rPr>
+          <w:rFonts w:ascii="Verdana" w:hAnsi="Verdana"/>
+          <w:sz w:val="24"/>
+          <w:szCs w:val="24"/>
+        </w:rPr>
+      </w:pPr>
+      <w:r>
+        <w:rPr>
+          <w:rFonts w:ascii="Verdana" w:hAnsi="Verdana"/>
+          <w:b/>
+          <w:sz w:val="24"/>
+          <w:szCs w:val="24"/>
+        </w:rPr>
+        <w:lastRenderedPageBreak/>
+        <w:t>Multi cast delegate</w:t>
+      </w:r>
+    </w:p>
+    <w:p>
+      <w:pPr>
+        <w:pStyle w:val="ListParagraph"/>
+        <w:numPr>
+          <w:ilvl w:val="0"/>
+          <w:numId w:val="2"/>
+        </w:numPr>
+        <w:spacing w:line="360" w:lineRule="auto"/>
+        <w:rPr>
+          <w:rFonts w:ascii="Verdana" w:hAnsi="Verdana"/>
+          <w:sz w:val="24"/>
+          <w:szCs w:val="24"/>
+        </w:rPr>
+      </w:pPr>
+      <w:r>
+        <w:rPr>
+          <w:rFonts w:ascii="Verdana" w:hAnsi="Verdana"/>
+          <w:sz w:val="24"/>
+          <w:szCs w:val="24"/>
+        </w:rPr>
+        <w:t>When a delegate is wrapped with more than one method that is known as a multicast delegate.</w:t>
+      </w:r>
+    </w:p>
+    <w:p>
+      <w:pPr>
+        <w:pStyle w:val="ListParagraph"/>
+        <w:numPr>
+          <w:ilvl w:val="0"/>
+          <w:numId w:val="2"/>
+        </w:numPr>
+        <w:spacing w:line="360" w:lineRule="auto"/>
+        <w:rPr>
+          <w:rFonts w:ascii="Verdana" w:hAnsi="Verdana"/>
+          <w:sz w:val="24"/>
+          <w:szCs w:val="24"/>
+        </w:rPr>
+      </w:pPr>
+      <w:r>
+        <w:rPr>
+          <w:rFonts w:ascii="Verdana" w:hAnsi="Verdana"/>
+          <w:sz w:val="24"/>
+          <w:szCs w:val="24"/>
+        </w:rPr>
+        <w:t>In C#, delegates are multicast, which means that they can point to more than one function at a time. They are derived from System.MulticastDelegate class.</w:t>
+      </w:r>
+    </w:p>
+    <w:p>
+      <w:pPr>
+        <w:pStyle w:val="ListParagraph"/>
+        <w:numPr>
+          <w:ilvl w:val="0"/>
+          <w:numId w:val="2"/>
+        </w:numPr>
+        <w:spacing w:line="360" w:lineRule="auto"/>
+        <w:rPr>
+          <w:rFonts w:ascii="Verdana" w:hAnsi="Verdana"/>
+          <w:sz w:val="24"/>
+          <w:szCs w:val="24"/>
+        </w:rPr>
+      </w:pPr>
+      <w:r>
+        <w:rPr>
+          <w:rFonts w:ascii="Verdana" w:hAnsi="Verdana"/>
+          <w:sz w:val="24"/>
+          <w:szCs w:val="24"/>
+        </w:rPr>
+        <w:t>We can use += and -= assignment operators to implement multi cast delegates.</w:t>
       </w:r>
       <w:bookmarkStart w:id="0" w:name="_GoBack"/>
       <w:bookmarkEnd w:id="0"/>
-      <w:r>
-        <w:rPr>
-          <w:rFonts w:ascii="Verdana" w:hAnsi="Verdana"/>
-          <w:sz w:val="24"/>
-          <w:szCs w:val="24"/>
-        </w:rPr>
-        <w:t>nes.</w:t>
-      </w:r>
-    </w:p>
-    <w:p>
-      <w:pPr>
-        <w:pStyle w:val="ListParagraph"/>
-        <w:numPr>
-          <w:ilvl w:val="0"/>
-          <w:numId w:val="2"/>
-        </w:numPr>
-        <w:spacing w:line="360" w:lineRule="auto"/>
-        <w:rPr>
-          <w:rFonts w:ascii="Verdana" w:hAnsi="Verdana"/>
-          <w:sz w:val="24"/>
-          <w:szCs w:val="24"/>
-        </w:rPr>
-      </w:pPr>
-      <w:r>
-        <w:rPr>
-          <w:rFonts w:ascii="Verdana" w:hAnsi="Verdana"/>
-          <w:sz w:val="24"/>
-          <w:szCs w:val="24"/>
-        </w:rPr>
-        <w:t>If values are not assigned to enum members, then the compiler will assign integer values to each member starting with zero by default.</w:t>
-      </w:r>
-    </w:p>
-    <w:p>
-      <w:pPr>
-        <w:pStyle w:val="ListParagraph"/>
-        <w:numPr>
-          <w:ilvl w:val="0"/>
-          <w:numId w:val="2"/>
-        </w:numPr>
-        <w:spacing w:line="360" w:lineRule="auto"/>
-        <w:rPr>
-          <w:rFonts w:ascii="Verdana" w:hAnsi="Verdana"/>
-          <w:sz w:val="24"/>
-          <w:szCs w:val="24"/>
-        </w:rPr>
-      </w:pPr>
-      <w:r>
-        <w:rPr>
-          <w:rFonts w:ascii="Verdana" w:hAnsi="Verdana"/>
-          <w:sz w:val="24"/>
-          <w:szCs w:val="24"/>
-        </w:rPr>
-        <w:t>The first member of an enum will be 0, and the value of each successive enum member is increased by 1.</w:t>
-      </w:r>
-    </w:p>
-    <w:p>
-      <w:pPr>
-        <w:pStyle w:val="ListParagraph"/>
-        <w:numPr>
-          <w:ilvl w:val="0"/>
-          <w:numId w:val="2"/>
-        </w:numPr>
-        <w:spacing w:line="360" w:lineRule="auto"/>
-        <w:rPr>
-          <w:rFonts w:ascii="Verdana" w:hAnsi="Verdana"/>
-          <w:sz w:val="24"/>
-          <w:szCs w:val="24"/>
-        </w:rPr>
-      </w:pPr>
-      <w:r>
-        <w:rPr>
-          <w:rFonts w:ascii="Verdana" w:hAnsi="Verdana"/>
-          <w:sz w:val="24"/>
-          <w:szCs w:val="24"/>
-        </w:rPr>
-        <w:t>You can assign different values to enum member.</w:t>
-      </w:r>
-    </w:p>
-    <w:p>
-      <w:pPr>
-        <w:pStyle w:val="ListParagraph"/>
-        <w:numPr>
-          <w:ilvl w:val="0"/>
-          <w:numId w:val="2"/>
-        </w:numPr>
-        <w:spacing w:line="360" w:lineRule="auto"/>
-        <w:rPr>
-          <w:rFonts w:ascii="Verdana" w:hAnsi="Verdana"/>
-          <w:sz w:val="24"/>
-          <w:szCs w:val="24"/>
-        </w:rPr>
-      </w:pPr>
-      <w:r>
-        <w:rPr>
-          <w:rFonts w:ascii="Verdana" w:hAnsi="Verdana"/>
-          <w:sz w:val="24"/>
-          <w:szCs w:val="24"/>
-        </w:rPr>
-        <w:t>A change in the default value of an enum member will automatically assign incremental values to the other members sequentially.</w:t>
-      </w:r>
     </w:p>
     <w:sectPr>
       <w:pgSz w:w="12240" w:h="15840"/>

</xml_diff>